<commit_message>
logout not working in user dashboard fixed
</commit_message>
<xml_diff>
--- a/sem2 project/java project.pdf.docx
+++ b/sem2 project/java project.pdf.docx
@@ -61,6 +61,8 @@
           <w:szCs w:val="24"/>
         </w:rPr>
       </w:pPr>
+      <w:bookmarkStart w:id="0" w:name="_GoBack"/>
+      <w:bookmarkEnd w:id="0"/>
     </w:p>
     <w:p>
       <w:pPr>
@@ -68,17 +70,19 @@
         <w:jc w:val="center"/>
         <w:rPr>
           <w:rFonts w:ascii="Times New Roman" w:eastAsia="Times New Roman" w:hAnsi="Times New Roman" w:cs="Times New Roman"/>
-          <w:color w:val="000000" w:themeColor="text1"/>
-          <w:sz w:val="24"/>
-          <w:szCs w:val="24"/>
-        </w:rPr>
-      </w:pPr>
-      <w:r>
-        <w:rPr>
-          <w:rFonts w:ascii="Times New Roman" w:eastAsia="Times New Roman" w:hAnsi="Times New Roman" w:cs="Times New Roman"/>
-          <w:color w:val="000000" w:themeColor="text1"/>
-          <w:sz w:val="24"/>
-          <w:szCs w:val="24"/>
+          <w:b/>
+          <w:color w:val="000000" w:themeColor="text1"/>
+          <w:sz w:val="36"/>
+          <w:szCs w:val="36"/>
+        </w:rPr>
+      </w:pPr>
+      <w:r>
+        <w:rPr>
+          <w:rFonts w:ascii="Times New Roman" w:eastAsia="Times New Roman" w:hAnsi="Times New Roman" w:cs="Times New Roman"/>
+          <w:b/>
+          <w:color w:val="000000" w:themeColor="text1"/>
+          <w:sz w:val="36"/>
+          <w:szCs w:val="36"/>
         </w:rPr>
         <w:t>Futsal Management System</w:t>
       </w:r>
@@ -101,87 +105,16 @@
           <w:sz w:val="24"/>
           <w:szCs w:val="24"/>
         </w:rPr>
-        <w:t xml:space="preserve">Roshan </w:t>
-      </w:r>
-      <w:proofErr w:type="spellStart"/>
-      <w:r>
-        <w:rPr>
-          <w:rFonts w:ascii="Times New Roman" w:eastAsia="Times New Roman" w:hAnsi="Times New Roman" w:cs="Times New Roman"/>
-          <w:color w:val="000000" w:themeColor="text1"/>
-          <w:sz w:val="24"/>
-          <w:szCs w:val="24"/>
-        </w:rPr>
-        <w:t>Lamichhane</w:t>
-      </w:r>
-      <w:proofErr w:type="spellEnd"/>
-      <w:r>
-        <w:rPr>
-          <w:rFonts w:ascii="Times New Roman" w:eastAsia="Times New Roman" w:hAnsi="Times New Roman" w:cs="Times New Roman"/>
-          <w:color w:val="000000" w:themeColor="text1"/>
-          <w:sz w:val="24"/>
-          <w:szCs w:val="24"/>
-        </w:rPr>
-        <w:t xml:space="preserve">, Rahul </w:t>
-      </w:r>
-      <w:proofErr w:type="spellStart"/>
-      <w:r>
-        <w:rPr>
-          <w:rFonts w:ascii="Times New Roman" w:eastAsia="Times New Roman" w:hAnsi="Times New Roman" w:cs="Times New Roman"/>
-          <w:color w:val="000000" w:themeColor="text1"/>
-          <w:sz w:val="24"/>
-          <w:szCs w:val="24"/>
-        </w:rPr>
-        <w:t>Poddar</w:t>
-      </w:r>
-      <w:proofErr w:type="spellEnd"/>
-      <w:r>
-        <w:rPr>
-          <w:rFonts w:ascii="Times New Roman" w:eastAsia="Times New Roman" w:hAnsi="Times New Roman" w:cs="Times New Roman"/>
-          <w:color w:val="000000" w:themeColor="text1"/>
-          <w:sz w:val="24"/>
-          <w:szCs w:val="24"/>
-        </w:rPr>
-        <w:t xml:space="preserve">, </w:t>
-      </w:r>
-      <w:proofErr w:type="spellStart"/>
-      <w:r>
-        <w:rPr>
-          <w:rFonts w:ascii="Times New Roman" w:eastAsia="Times New Roman" w:hAnsi="Times New Roman" w:cs="Times New Roman"/>
-          <w:color w:val="000000" w:themeColor="text1"/>
-          <w:sz w:val="24"/>
-          <w:szCs w:val="24"/>
-        </w:rPr>
-        <w:t>Nirajan</w:t>
-      </w:r>
-      <w:proofErr w:type="spellEnd"/>
-      <w:r>
-        <w:rPr>
-          <w:rFonts w:ascii="Times New Roman" w:eastAsia="Times New Roman" w:hAnsi="Times New Roman" w:cs="Times New Roman"/>
-          <w:color w:val="000000" w:themeColor="text1"/>
-          <w:sz w:val="24"/>
-          <w:szCs w:val="24"/>
-        </w:rPr>
-        <w:t xml:space="preserve"> </w:t>
-      </w:r>
-      <w:proofErr w:type="spellStart"/>
-      <w:r>
-        <w:rPr>
-          <w:rFonts w:ascii="Times New Roman" w:eastAsia="Times New Roman" w:hAnsi="Times New Roman" w:cs="Times New Roman"/>
-          <w:color w:val="000000" w:themeColor="text1"/>
-          <w:sz w:val="24"/>
-          <w:szCs w:val="24"/>
-        </w:rPr>
-        <w:t>Bhattarai</w:t>
-      </w:r>
-      <w:proofErr w:type="spellEnd"/>
-      <w:r>
-        <w:rPr>
-          <w:rFonts w:ascii="Times New Roman" w:eastAsia="Times New Roman" w:hAnsi="Times New Roman" w:cs="Times New Roman"/>
-          <w:color w:val="000000" w:themeColor="text1"/>
-          <w:sz w:val="24"/>
-          <w:szCs w:val="24"/>
-        </w:rPr>
-        <w:t>, Rishan</w:t>
+        <w:t xml:space="preserve">Roshan Lamichhane, Rahul Poddar, Nirajan </w:t>
+      </w:r>
+      <w:r>
+        <w:rPr>
+          <w:rFonts w:ascii="Times New Roman" w:eastAsia="Times New Roman" w:hAnsi="Times New Roman" w:cs="Times New Roman"/>
+          <w:color w:val="000000" w:themeColor="text1"/>
+          <w:sz w:val="24"/>
+          <w:szCs w:val="24"/>
+        </w:rPr>
+        <w:t>Bhattarai, Rishan</w:t>
       </w:r>
       <w:r>
         <w:rPr>
@@ -208,27 +141,7 @@
           <w:sz w:val="24"/>
           <w:szCs w:val="24"/>
         </w:rPr>
-        <w:t xml:space="preserve"> </w:t>
-      </w:r>
-      <w:proofErr w:type="spellStart"/>
-      <w:r>
-        <w:rPr>
-          <w:rFonts w:ascii="Times New Roman" w:eastAsia="Times New Roman" w:hAnsi="Times New Roman" w:cs="Times New Roman"/>
-          <w:color w:val="000000" w:themeColor="text1"/>
-          <w:sz w:val="24"/>
-          <w:szCs w:val="24"/>
-        </w:rPr>
-        <w:t>Binju</w:t>
-      </w:r>
-      <w:proofErr w:type="spellEnd"/>
-      <w:r>
-        <w:rPr>
-          <w:rFonts w:ascii="Times New Roman" w:eastAsia="Times New Roman" w:hAnsi="Times New Roman" w:cs="Times New Roman"/>
-          <w:color w:val="000000" w:themeColor="text1"/>
-          <w:sz w:val="24"/>
-          <w:szCs w:val="24"/>
-        </w:rPr>
-        <w:t xml:space="preserve"> Rai</w:t>
+        <w:t xml:space="preserve"> Binju Rai</w:t>
       </w:r>
     </w:p>
     <w:p>
@@ -242,36 +155,14 @@
           <w:szCs w:val="24"/>
         </w:rPr>
       </w:pPr>
-      <w:proofErr w:type="spellStart"/>
-      <w:r>
-        <w:rPr>
-          <w:rFonts w:ascii="Times New Roman" w:eastAsia="Times New Roman" w:hAnsi="Times New Roman" w:cs="Times New Roman"/>
-          <w:color w:val="000000" w:themeColor="text1"/>
-          <w:sz w:val="24"/>
-          <w:szCs w:val="24"/>
-        </w:rPr>
-        <w:t>Bsc</w:t>
-      </w:r>
-      <w:proofErr w:type="spellEnd"/>
-      <w:proofErr w:type="gramStart"/>
-      <w:r>
-        <w:rPr>
-          <w:rFonts w:ascii="Times New Roman" w:eastAsia="Times New Roman" w:hAnsi="Times New Roman" w:cs="Times New Roman"/>
-          <w:color w:val="000000" w:themeColor="text1"/>
-          <w:sz w:val="24"/>
-          <w:szCs w:val="24"/>
-        </w:rPr>
-        <w:t>.(</w:t>
-      </w:r>
-      <w:proofErr w:type="gramEnd"/>
-      <w:r>
-        <w:rPr>
-          <w:rFonts w:ascii="Times New Roman" w:eastAsia="Times New Roman" w:hAnsi="Times New Roman" w:cs="Times New Roman"/>
-          <w:color w:val="000000" w:themeColor="text1"/>
-          <w:sz w:val="24"/>
-          <w:szCs w:val="24"/>
-        </w:rPr>
-        <w:t>Hons</w:t>
+      <w:r>
+        <w:rPr>
+          <w:rFonts w:ascii="Times New Roman" w:eastAsia="Times New Roman" w:hAnsi="Times New Roman" w:cs="Times New Roman"/>
+          <w:color w:val="000000" w:themeColor="text1"/>
+          <w:sz w:val="24"/>
+          <w:szCs w:val="24"/>
+        </w:rPr>
+        <w:t>Bsc.(Hons</w:t>
       </w:r>
       <w:r>
         <w:rPr>
@@ -300,25 +191,14 @@
         </w:rPr>
         <w:t xml:space="preserve"> </w:t>
       </w:r>
-      <w:proofErr w:type="spellStart"/>
-      <w:r>
-        <w:rPr>
-          <w:rFonts w:ascii="Times New Roman" w:eastAsia="Times New Roman" w:hAnsi="Times New Roman" w:cs="Times New Roman"/>
-          <w:color w:val="000000" w:themeColor="text1"/>
-          <w:sz w:val="24"/>
-          <w:szCs w:val="24"/>
-        </w:rPr>
-        <w:t>Softwarica</w:t>
-      </w:r>
-      <w:proofErr w:type="spellEnd"/>
-      <w:r>
-        <w:rPr>
-          <w:rFonts w:ascii="Times New Roman" w:eastAsia="Times New Roman" w:hAnsi="Times New Roman" w:cs="Times New Roman"/>
-          <w:color w:val="000000" w:themeColor="text1"/>
-          <w:sz w:val="24"/>
-          <w:szCs w:val="24"/>
-        </w:rPr>
-        <w:t xml:space="preserve"> College of IT and E-</w:t>
+      <w:r>
+        <w:rPr>
+          <w:rFonts w:ascii="Times New Roman" w:eastAsia="Times New Roman" w:hAnsi="Times New Roman" w:cs="Times New Roman"/>
+          <w:color w:val="000000" w:themeColor="text1"/>
+          <w:sz w:val="24"/>
+          <w:szCs w:val="24"/>
+        </w:rPr>
+        <w:t>Softwarica College of IT and E-</w:t>
       </w:r>
       <w:r>
         <w:rPr>
@@ -378,19 +258,8 @@
           <w:sz w:val="24"/>
           <w:szCs w:val="24"/>
         </w:rPr>
-        <w:t xml:space="preserve">Albert </w:t>
-      </w:r>
-      <w:proofErr w:type="spellStart"/>
-      <w:r>
-        <w:rPr>
-          <w:rFonts w:ascii="Times New Roman" w:eastAsia="Times New Roman" w:hAnsi="Times New Roman" w:cs="Times New Roman"/>
-          <w:color w:val="000000" w:themeColor="text1"/>
-          <w:sz w:val="24"/>
-          <w:szCs w:val="24"/>
-        </w:rPr>
-        <w:t>Maharjan</w:t>
-      </w:r>
-      <w:proofErr w:type="spellEnd"/>
+        <w:t>Albert Maharjan</w:t>
+      </w:r>
     </w:p>
     <w:p>
       <w:pPr>
@@ -561,7 +430,10 @@
     <w:sdt>
       <w:sdtPr>
         <w:rPr>
-          <w:rFonts w:cs="Times New Roman"/>
+          <w:rFonts w:asciiTheme="minorHAnsi" w:eastAsiaTheme="minorHAnsi" w:hAnsiTheme="minorHAnsi" w:cs="Times New Roman"/>
+          <w:b w:val="0"/>
+          <w:sz w:val="22"/>
+          <w:szCs w:val="22"/>
         </w:rPr>
         <w:id w:val="-2139094611"/>
         <w:docPartObj>
@@ -571,11 +443,8 @@
       </w:sdtPr>
       <w:sdtEndPr>
         <w:rPr>
-          <w:rFonts w:eastAsiaTheme="minorHAnsi"/>
           <w:bCs/>
           <w:noProof/>
-          <w:sz w:val="22"/>
-          <w:szCs w:val="22"/>
         </w:rPr>
       </w:sdtEndPr>
       <w:sdtContent>
@@ -2262,7 +2131,7 @@
           <w:rFonts w:cs="Times New Roman"/>
         </w:rPr>
       </w:pPr>
-      <w:bookmarkStart w:id="0" w:name="_Toc152935346"/>
+      <w:bookmarkStart w:id="1" w:name="_Toc152935346"/>
       <w:r>
         <w:rPr>
           <w:rFonts w:cs="Times New Roman"/>
@@ -2270,7 +2139,7 @@
         <w:lastRenderedPageBreak/>
         <w:t>Introduction</w:t>
       </w:r>
-      <w:bookmarkEnd w:id="0"/>
+      <w:bookmarkEnd w:id="1"/>
     </w:p>
     <w:p>
       <w:pPr>
@@ -2453,7 +2322,7 @@
           <w:rFonts w:cs="Times New Roman"/>
         </w:rPr>
       </w:pPr>
-      <w:bookmarkStart w:id="1" w:name="_Toc152935347"/>
+      <w:bookmarkStart w:id="2" w:name="_Toc152935347"/>
       <w:r>
         <w:rPr>
           <w:rFonts w:cs="Times New Roman"/>
@@ -2461,7 +2330,7 @@
         <w:lastRenderedPageBreak/>
         <w:t>Keywords</w:t>
       </w:r>
-      <w:bookmarkEnd w:id="1"/>
+      <w:bookmarkEnd w:id="2"/>
     </w:p>
     <w:p>
       <w:pPr>
@@ -2896,14 +2765,14 @@
           <w:rFonts w:cs="Times New Roman"/>
         </w:rPr>
       </w:pPr>
-      <w:bookmarkStart w:id="2" w:name="_Toc152935348"/>
+      <w:bookmarkStart w:id="3" w:name="_Toc152935348"/>
       <w:r>
         <w:rPr>
           <w:rFonts w:cs="Times New Roman"/>
         </w:rPr>
         <w:t>Aim</w:t>
       </w:r>
-      <w:bookmarkEnd w:id="2"/>
+      <w:bookmarkEnd w:id="3"/>
     </w:p>
     <w:p>
       <w:pPr>
@@ -2982,14 +2851,14 @@
           <w:rFonts w:cs="Times New Roman"/>
         </w:rPr>
       </w:pPr>
-      <w:bookmarkStart w:id="3" w:name="_Toc152935349"/>
+      <w:bookmarkStart w:id="4" w:name="_Toc152935349"/>
       <w:r>
         <w:rPr>
           <w:rFonts w:cs="Times New Roman"/>
         </w:rPr>
         <w:t>Objectives</w:t>
       </w:r>
-      <w:bookmarkEnd w:id="3"/>
+      <w:bookmarkEnd w:id="4"/>
       <w:r>
         <w:rPr>
           <w:rFonts w:cs="Times New Roman"/>
@@ -3341,7 +3210,7 @@
           <w:rFonts w:cs="Times New Roman"/>
         </w:rPr>
       </w:pPr>
-      <w:bookmarkStart w:id="4" w:name="_Toc152935350"/>
+      <w:bookmarkStart w:id="5" w:name="_Toc152935350"/>
       <w:r>
         <w:rPr>
           <w:rFonts w:cs="Times New Roman"/>
@@ -3349,7 +3218,7 @@
         <w:lastRenderedPageBreak/>
         <w:t>Problem Statement</w:t>
       </w:r>
-      <w:bookmarkEnd w:id="4"/>
+      <w:bookmarkEnd w:id="5"/>
     </w:p>
     <w:p>
       <w:pPr>
@@ -3415,14 +3284,14 @@
           <w:rFonts w:cs="Times New Roman"/>
         </w:rPr>
       </w:pPr>
-      <w:bookmarkStart w:id="5" w:name="_Toc152935351"/>
+      <w:bookmarkStart w:id="6" w:name="_Toc152935351"/>
       <w:r>
         <w:rPr>
           <w:rFonts w:cs="Times New Roman"/>
         </w:rPr>
         <w:t>Solution</w:t>
       </w:r>
-      <w:bookmarkEnd w:id="5"/>
+      <w:bookmarkEnd w:id="6"/>
     </w:p>
     <w:p>
       <w:pPr>
@@ -3514,7 +3383,7 @@
           <w:rFonts w:cs="Times New Roman"/>
         </w:rPr>
       </w:pPr>
-      <w:bookmarkStart w:id="6" w:name="_Toc152935352"/>
+      <w:bookmarkStart w:id="7" w:name="_Toc152935352"/>
       <w:r>
         <w:rPr>
           <w:rFonts w:cs="Times New Roman"/>
@@ -3522,7 +3391,7 @@
         <w:lastRenderedPageBreak/>
         <w:t>Functionalities</w:t>
       </w:r>
-      <w:bookmarkEnd w:id="6"/>
+      <w:bookmarkEnd w:id="7"/>
     </w:p>
     <w:p>
       <w:pPr>
@@ -3532,14 +3401,14 @@
           <w:rFonts w:ascii="Times New Roman" w:hAnsi="Times New Roman" w:cs="Times New Roman"/>
         </w:rPr>
       </w:pPr>
-      <w:bookmarkStart w:id="7" w:name="_Toc152935353"/>
+      <w:bookmarkStart w:id="8" w:name="_Toc152935353"/>
       <w:r>
         <w:rPr>
           <w:rFonts w:ascii="Times New Roman" w:hAnsi="Times New Roman" w:cs="Times New Roman"/>
         </w:rPr>
         <w:t>Functional Requirements</w:t>
       </w:r>
-      <w:bookmarkEnd w:id="7"/>
+      <w:bookmarkEnd w:id="8"/>
     </w:p>
     <w:p>
       <w:pPr>
@@ -3850,7 +3719,6 @@
           <w:szCs w:val="24"/>
         </w:rPr>
       </w:pPr>
-      <w:proofErr w:type="spellStart"/>
       <w:r>
         <w:rPr>
           <w:rFonts w:ascii="Times New Roman" w:eastAsia="Times New Roman" w:hAnsi="Times New Roman" w:cs="Times New Roman"/>
@@ -3873,16 +3741,7 @@
           <w:sz w:val="24"/>
           <w:szCs w:val="24"/>
         </w:rPr>
-        <w:t>rites</w:t>
-      </w:r>
-      <w:proofErr w:type="spellEnd"/>
-      <w:r>
-        <w:rPr>
-          <w:rFonts w:ascii="Times New Roman" w:eastAsia="Times New Roman" w:hAnsi="Times New Roman" w:cs="Times New Roman"/>
-          <w:sz w:val="24"/>
-          <w:szCs w:val="24"/>
-        </w:rPr>
-        <w:t>:</w:t>
+        <w:t>rites:</w:t>
       </w:r>
     </w:p>
     <w:p>
@@ -4204,14 +4063,14 @@
           <w:rFonts w:ascii="Times New Roman" w:eastAsia="Times New Roman" w:hAnsi="Times New Roman" w:cs="Times New Roman"/>
         </w:rPr>
       </w:pPr>
-      <w:bookmarkStart w:id="8" w:name="_Toc152935354"/>
+      <w:bookmarkStart w:id="9" w:name="_Toc152935354"/>
       <w:r>
         <w:rPr>
           <w:rFonts w:ascii="Times New Roman" w:eastAsia="Times New Roman" w:hAnsi="Times New Roman" w:cs="Times New Roman"/>
         </w:rPr>
         <w:t>Non-Functional Requirements</w:t>
       </w:r>
-      <w:bookmarkEnd w:id="8"/>
+      <w:bookmarkEnd w:id="9"/>
     </w:p>
     <w:p>
       <w:pPr>
@@ -4385,7 +4244,7 @@
           <w:rFonts w:cs="Times New Roman"/>
         </w:rPr>
       </w:pPr>
-      <w:bookmarkStart w:id="9" w:name="_Toc152935355"/>
+      <w:bookmarkStart w:id="10" w:name="_Toc152935355"/>
       <w:r>
         <w:rPr>
           <w:rFonts w:cs="Times New Roman"/>
@@ -4393,7 +4252,7 @@
         <w:lastRenderedPageBreak/>
         <w:t>Tools and Technologies</w:t>
       </w:r>
-      <w:bookmarkEnd w:id="9"/>
+      <w:bookmarkEnd w:id="10"/>
     </w:p>
     <w:p>
       <w:pPr>
@@ -4455,7 +4314,6 @@
           <w:szCs w:val="24"/>
         </w:rPr>
       </w:pPr>
-      <w:proofErr w:type="spellStart"/>
       <w:r>
         <w:rPr>
           <w:rFonts w:ascii="Times New Roman" w:eastAsia="Times New Roman" w:hAnsi="Times New Roman" w:cs="Times New Roman"/>
@@ -4464,7 +4322,6 @@
         </w:rPr>
         <w:t>VScode</w:t>
       </w:r>
-      <w:proofErr w:type="spellEnd"/>
     </w:p>
     <w:p>
       <w:pPr>
@@ -4503,7 +4360,6 @@
           <w:szCs w:val="24"/>
         </w:rPr>
       </w:pPr>
-      <w:proofErr w:type="spellStart"/>
       <w:r>
         <w:rPr>
           <w:rFonts w:ascii="Times New Roman" w:eastAsia="Times New Roman" w:hAnsi="Times New Roman" w:cs="Times New Roman"/>
@@ -4512,7 +4368,6 @@
         </w:rPr>
         <w:t>Figma</w:t>
       </w:r>
-      <w:proofErr w:type="spellEnd"/>
     </w:p>
     <w:p>
       <w:pPr>
@@ -4551,7 +4406,6 @@
           <w:szCs w:val="24"/>
         </w:rPr>
       </w:pPr>
-      <w:proofErr w:type="spellStart"/>
       <w:r>
         <w:rPr>
           <w:rFonts w:ascii="Times New Roman" w:eastAsia="Times New Roman" w:hAnsi="Times New Roman" w:cs="Times New Roman"/>
@@ -4560,7 +4414,6 @@
         </w:rPr>
         <w:t>Git</w:t>
       </w:r>
-      <w:proofErr w:type="spellEnd"/>
     </w:p>
     <w:p>
       <w:pPr>
@@ -4867,7 +4720,7 @@
           <w:rFonts w:cs="Times New Roman"/>
         </w:rPr>
       </w:pPr>
-      <w:bookmarkStart w:id="10" w:name="_Toc152935356"/>
+      <w:bookmarkStart w:id="11" w:name="_Toc152935356"/>
       <w:r>
         <w:rPr>
           <w:rFonts w:cs="Times New Roman"/>
@@ -4875,7 +4728,7 @@
         <w:lastRenderedPageBreak/>
         <w:t>Methodology</w:t>
       </w:r>
-      <w:bookmarkEnd w:id="10"/>
+      <w:bookmarkEnd w:id="11"/>
     </w:p>
     <w:p>
       <w:pPr>
@@ -5109,9 +4962,9 @@
           <w:szCs w:val="24"/>
         </w:rPr>
       </w:pPr>
-      <w:bookmarkStart w:id="11" w:name="_Toc152928142"/>
-      <w:bookmarkStart w:id="12" w:name="_Toc152928173"/>
-      <w:bookmarkStart w:id="13" w:name="_Toc152935305"/>
+      <w:bookmarkStart w:id="12" w:name="_Toc152928142"/>
+      <w:bookmarkStart w:id="13" w:name="_Toc152928173"/>
+      <w:bookmarkStart w:id="14" w:name="_Toc152935305"/>
       <w:r>
         <w:rPr>
           <w:rFonts w:ascii="Times New Roman" w:hAnsi="Times New Roman" w:cs="Times New Roman"/>
@@ -5161,9 +5014,9 @@
         </w:rPr>
         <w:t>Agile Methodology</w:t>
       </w:r>
-      <w:bookmarkEnd w:id="11"/>
       <w:bookmarkEnd w:id="12"/>
       <w:bookmarkEnd w:id="13"/>
+      <w:bookmarkEnd w:id="14"/>
     </w:p>
     <w:p>
       <w:pPr>
@@ -5314,23 +5167,13 @@
           <w:szCs w:val="24"/>
         </w:rPr>
       </w:pPr>
-      <w:proofErr w:type="spellStart"/>
-      <w:r>
-        <w:rPr>
-          <w:rFonts w:ascii="Times New Roman" w:eastAsia="Times New Roman" w:hAnsi="Times New Roman" w:cs="Times New Roman"/>
-          <w:sz w:val="24"/>
-          <w:szCs w:val="24"/>
-        </w:rPr>
-        <w:t>Agile's</w:t>
-      </w:r>
-      <w:proofErr w:type="spellEnd"/>
-      <w:r>
-        <w:rPr>
-          <w:rFonts w:ascii="Times New Roman" w:eastAsia="Times New Roman" w:hAnsi="Times New Roman" w:cs="Times New Roman"/>
-          <w:sz w:val="24"/>
-          <w:szCs w:val="24"/>
-        </w:rPr>
-        <w:t xml:space="preserve"> short development cycles allow you to launch your app sooner, capturing market share and user engagement faster.</w:t>
+      <w:r>
+        <w:rPr>
+          <w:rFonts w:ascii="Times New Roman" w:eastAsia="Times New Roman" w:hAnsi="Times New Roman" w:cs="Times New Roman"/>
+          <w:sz w:val="24"/>
+          <w:szCs w:val="24"/>
+        </w:rPr>
+        <w:t>Agile's short development cycles allow you to launch your app sooner, capturing market share and user engagement faster.</w:t>
       </w:r>
     </w:p>
     <w:p>
@@ -5464,41 +5307,13 @@
           <w:szCs w:val="24"/>
         </w:rPr>
       </w:pPr>
-      <w:proofErr w:type="spellStart"/>
-      <w:r>
-        <w:rPr>
-          <w:rFonts w:ascii="Times New Roman" w:eastAsia="Times New Roman" w:hAnsi="Times New Roman" w:cs="Times New Roman"/>
-          <w:sz w:val="24"/>
-          <w:szCs w:val="24"/>
-        </w:rPr>
-        <w:t>Agile's</w:t>
-      </w:r>
-      <w:proofErr w:type="spellEnd"/>
-      <w:r>
-        <w:rPr>
-          <w:rFonts w:ascii="Times New Roman" w:eastAsia="Times New Roman" w:hAnsi="Times New Roman" w:cs="Times New Roman"/>
-          <w:sz w:val="24"/>
-          <w:szCs w:val="24"/>
-        </w:rPr>
-        <w:t xml:space="preserve"> iterative approach allows for continuous testing and improvement throughout the development process, leading to a higher quality app with fewer </w:t>
-      </w:r>
-      <w:proofErr w:type="spellStart"/>
-      <w:r>
-        <w:rPr>
-          <w:rFonts w:ascii="Times New Roman" w:eastAsia="Times New Roman" w:hAnsi="Times New Roman" w:cs="Times New Roman"/>
-          <w:sz w:val="24"/>
-          <w:szCs w:val="24"/>
-        </w:rPr>
-        <w:t>bugs.The</w:t>
-      </w:r>
-      <w:proofErr w:type="spellEnd"/>
-      <w:r>
-        <w:rPr>
-          <w:rFonts w:ascii="Times New Roman" w:eastAsia="Times New Roman" w:hAnsi="Times New Roman" w:cs="Times New Roman"/>
-          <w:sz w:val="24"/>
-          <w:szCs w:val="24"/>
-        </w:rPr>
-        <w:t xml:space="preserve"> focus on small, </w:t>
+      <w:r>
+        <w:rPr>
+          <w:rFonts w:ascii="Times New Roman" w:eastAsia="Times New Roman" w:hAnsi="Times New Roman" w:cs="Times New Roman"/>
+          <w:sz w:val="24"/>
+          <w:szCs w:val="24"/>
+        </w:rPr>
+        <w:t xml:space="preserve">Agile's iterative approach allows for continuous testing and improvement throughout the development process, leading to a higher quality app with fewer bugs.The focus on small, </w:t>
       </w:r>
       <w:r>
         <w:rPr>
@@ -5544,23 +5359,13 @@
           <w:szCs w:val="24"/>
         </w:rPr>
       </w:pPr>
-      <w:proofErr w:type="spellStart"/>
-      <w:r>
-        <w:rPr>
-          <w:rFonts w:ascii="Times New Roman" w:eastAsia="Times New Roman" w:hAnsi="Times New Roman" w:cs="Times New Roman"/>
-          <w:sz w:val="24"/>
-          <w:szCs w:val="24"/>
-        </w:rPr>
-        <w:t>Agile's</w:t>
-      </w:r>
-      <w:proofErr w:type="spellEnd"/>
-      <w:r>
-        <w:rPr>
-          <w:rFonts w:ascii="Times New Roman" w:eastAsia="Times New Roman" w:hAnsi="Times New Roman" w:cs="Times New Roman"/>
-          <w:sz w:val="24"/>
-          <w:szCs w:val="24"/>
-        </w:rPr>
-        <w:t xml:space="preserve"> emphasis on early delivery and user feedback helps identify and address potential issues early, reducing the risk of costly rework and delays in later stages.</w:t>
+      <w:r>
+        <w:rPr>
+          <w:rFonts w:ascii="Times New Roman" w:eastAsia="Times New Roman" w:hAnsi="Times New Roman" w:cs="Times New Roman"/>
+          <w:sz w:val="24"/>
+          <w:szCs w:val="24"/>
+        </w:rPr>
+        <w:t>Agile's emphasis on early delivery and user feedback helps identify and address potential issues early, reducing the risk of costly rework and delays in later stages.</w:t>
       </w:r>
     </w:p>
     <w:p>
@@ -5616,23 +5421,13 @@
           <w:szCs w:val="24"/>
         </w:rPr>
       </w:pPr>
-      <w:proofErr w:type="spellStart"/>
-      <w:r>
-        <w:rPr>
-          <w:rFonts w:ascii="Times New Roman" w:eastAsia="Times New Roman" w:hAnsi="Times New Roman" w:cs="Times New Roman"/>
-          <w:sz w:val="24"/>
-          <w:szCs w:val="24"/>
-        </w:rPr>
-        <w:t>Agile's</w:t>
-      </w:r>
-      <w:proofErr w:type="spellEnd"/>
-      <w:r>
-        <w:rPr>
-          <w:rFonts w:ascii="Times New Roman" w:eastAsia="Times New Roman" w:hAnsi="Times New Roman" w:cs="Times New Roman"/>
-          <w:sz w:val="24"/>
-          <w:szCs w:val="24"/>
-        </w:rPr>
-        <w:t xml:space="preserve"> focus on user needs and continuous feedback ensures the app is designed and developed with user satisfaction as a top priority.</w:t>
+      <w:r>
+        <w:rPr>
+          <w:rFonts w:ascii="Times New Roman" w:eastAsia="Times New Roman" w:hAnsi="Times New Roman" w:cs="Times New Roman"/>
+          <w:sz w:val="24"/>
+          <w:szCs w:val="24"/>
+        </w:rPr>
+        <w:t>Agile's focus on user needs and continuous feedback ensures the app is designed and developed with user satisfaction as a top priority.</w:t>
       </w:r>
     </w:p>
     <w:p>
@@ -5677,7 +5472,7 @@
           <w:rFonts w:cs="Times New Roman"/>
         </w:rPr>
       </w:pPr>
-      <w:bookmarkStart w:id="14" w:name="_Toc152935357"/>
+      <w:bookmarkStart w:id="15" w:name="_Toc152935357"/>
       <w:r>
         <w:rPr>
           <w:rFonts w:cs="Times New Roman"/>
@@ -5685,7 +5480,7 @@
         <w:lastRenderedPageBreak/>
         <w:t>Working Mechanism</w:t>
       </w:r>
-      <w:bookmarkEnd w:id="14"/>
+      <w:bookmarkEnd w:id="15"/>
       <w:r>
         <w:rPr>
           <w:rFonts w:cs="Times New Roman"/>
@@ -5721,15 +5516,7 @@
           <w:sz w:val="24"/>
           <w:szCs w:val="24"/>
         </w:rPr>
-        <w:t>User Reg</w:t>
-      </w:r>
-      <w:r>
-        <w:rPr>
-          <w:rFonts w:ascii="Times New Roman" w:eastAsia="Times New Roman" w:hAnsi="Times New Roman" w:cs="Times New Roman"/>
-          <w:sz w:val="24"/>
-          <w:szCs w:val="24"/>
-        </w:rPr>
-        <w:t>istration and Profile Creation:</w:t>
+        <w:t>User Registration and Profile Creation:</w:t>
       </w:r>
     </w:p>
     <w:p>
@@ -6008,15 +5795,7 @@
           <w:sz w:val="24"/>
           <w:szCs w:val="24"/>
         </w:rPr>
-        <w:t>Administr</w:t>
-      </w:r>
-      <w:r>
-        <w:rPr>
-          <w:rFonts w:ascii="Times New Roman" w:eastAsia="Times New Roman" w:hAnsi="Times New Roman" w:cs="Times New Roman"/>
-          <w:sz w:val="24"/>
-          <w:szCs w:val="24"/>
-        </w:rPr>
-        <w:t>ator Verification and Approval:</w:t>
+        <w:t>Administrator Verification and Approval:</w:t>
       </w:r>
     </w:p>
     <w:p>
@@ -6070,15 +5849,7 @@
           <w:sz w:val="24"/>
           <w:szCs w:val="24"/>
         </w:rPr>
-        <w:t>User History Tracking</w:t>
-      </w:r>
-      <w:r>
-        <w:rPr>
-          <w:rFonts w:ascii="Times New Roman" w:eastAsia="Times New Roman" w:hAnsi="Times New Roman" w:cs="Times New Roman"/>
-          <w:sz w:val="24"/>
-          <w:szCs w:val="24"/>
-        </w:rPr>
-        <w:t>:</w:t>
+        <w:t>User History Tracking:</w:t>
       </w:r>
     </w:p>
     <w:p>
@@ -6181,7 +5952,7 @@
           <w:rFonts w:cs="Times New Roman"/>
         </w:rPr>
       </w:pPr>
-      <w:bookmarkStart w:id="15" w:name="_Toc152935358"/>
+      <w:bookmarkStart w:id="16" w:name="_Toc152935358"/>
       <w:r>
         <w:rPr>
           <w:rFonts w:cs="Times New Roman"/>
@@ -6189,7 +5960,7 @@
         <w:lastRenderedPageBreak/>
         <w:t>Literature Review</w:t>
       </w:r>
-      <w:bookmarkEnd w:id="15"/>
+      <w:bookmarkEnd w:id="16"/>
     </w:p>
     <w:p>
       <w:pPr>
@@ -6253,15 +6024,7 @@
           <w:sz w:val="24"/>
           <w:szCs w:val="24"/>
         </w:rPr>
-        <w:t>Understanding the needs and preferences of futsal players is crucial for developing a successful booking app. Several studies have investigated user behavior and motivations regar</w:t>
-      </w:r>
-      <w:r>
-        <w:rPr>
-          <w:rFonts w:ascii="Times New Roman" w:hAnsi="Times New Roman" w:cs="Times New Roman"/>
-          <w:sz w:val="24"/>
-          <w:szCs w:val="24"/>
-        </w:rPr>
-        <w:t>ding booking sports facilities.</w:t>
+        <w:t>Understanding the needs and preferences of futsal players is crucial for developing a successful booking app. Several studies have investigated user behavior and motivations regarding booking sports facilities.</w:t>
       </w:r>
     </w:p>
     <w:p>
@@ -6427,15 +6190,7 @@
           <w:sz w:val="24"/>
           <w:szCs w:val="24"/>
         </w:rPr>
-        <w:t>Several futsal booking apps are available in the market, offering variou</w:t>
-      </w:r>
-      <w:r>
-        <w:rPr>
-          <w:rFonts w:ascii="Times New Roman" w:hAnsi="Times New Roman" w:cs="Times New Roman"/>
-          <w:sz w:val="24"/>
-          <w:szCs w:val="24"/>
-        </w:rPr>
-        <w:t>s features and functionalities.</w:t>
+        <w:t>Several futsal booking apps are available in the market, offering various features and functionalities.</w:t>
       </w:r>
     </w:p>
     <w:p>
@@ -6484,23 +6239,7 @@
           <w:sz w:val="24"/>
           <w:szCs w:val="24"/>
         </w:rPr>
-        <w:t xml:space="preserve">Market Growth: The </w:t>
-      </w:r>
-      <w:r>
-        <w:rPr>
-          <w:rFonts w:ascii="Times New Roman" w:hAnsi="Times New Roman" w:cs="Times New Roman"/>
-          <w:sz w:val="24"/>
-          <w:szCs w:val="24"/>
-        </w:rPr>
-        <w:t>futsal</w:t>
-      </w:r>
-      <w:r>
-        <w:rPr>
-          <w:rFonts w:ascii="Times New Roman" w:hAnsi="Times New Roman" w:cs="Times New Roman"/>
-          <w:sz w:val="24"/>
-          <w:szCs w:val="24"/>
-        </w:rPr>
-        <w:t xml:space="preserve"> booking market is expected to grow significantly in the coming years.</w:t>
+        <w:t>Market Growth: The futsal booking market is expected to grow significantly in the coming years.</w:t>
       </w:r>
     </w:p>
     <w:p>
@@ -6687,8 +6426,6 @@
         </w:rPr>
         <w:br w:type="page"/>
       </w:r>
-      <w:bookmarkStart w:id="16" w:name="_GoBack"/>
-      <w:bookmarkEnd w:id="16"/>
     </w:p>
     <w:p>
       <w:pPr>
@@ -6828,24 +6565,14 @@
                             <w:r>
                               <w:t xml:space="preserve">Figure </w:t>
                             </w:r>
-                            <w:r>
-                              <w:fldChar w:fldCharType="begin"/>
-                            </w:r>
-                            <w:r>
-                              <w:instrText xml:space="preserve"> SEQ Figure \* ARABIC </w:instrText>
-                            </w:r>
-                            <w:r>
-                              <w:fldChar w:fldCharType="separate"/>
-                            </w:r>
-                            <w:r>
-                              <w:rPr>
-                                <w:noProof/>
-                              </w:rPr>
-                              <w:t>2</w:t>
-                            </w:r>
-                            <w:r>
-                              <w:fldChar w:fldCharType="end"/>
-                            </w:r>
+                            <w:fldSimple w:instr=" SEQ Figure \* ARABIC ">
+                              <w:r>
+                                <w:rPr>
+                                  <w:noProof/>
+                                </w:rPr>
+                                <w:t>2</w:t>
+                              </w:r>
+                            </w:fldSimple>
                             <w:r>
                               <w:t xml:space="preserve"> SWOT</w:t>
                             </w:r>
@@ -7033,7 +6760,7 @@
           <w:rFonts w:cs="Times New Roman"/>
         </w:rPr>
       </w:pPr>
-      <w:bookmarkStart w:id="21" w:name="_Toc152935361"/>
+      <w:bookmarkStart w:id="20" w:name="_Toc152935361"/>
       <w:r>
         <w:rPr>
           <w:rFonts w:cs="Times New Roman"/>
@@ -7041,7 +6768,7 @@
         <w:lastRenderedPageBreak/>
         <w:t>Appendix</w:t>
       </w:r>
-      <w:bookmarkEnd w:id="21"/>
+      <w:bookmarkEnd w:id="20"/>
     </w:p>
     <w:p>
       <w:pPr>
@@ -7113,35 +6840,25 @@
                                 <w:szCs w:val="32"/>
                               </w:rPr>
                             </w:pPr>
-                            <w:bookmarkStart w:id="22" w:name="_Toc152935307"/>
+                            <w:bookmarkStart w:id="21" w:name="_Toc152935307"/>
                             <w:r>
                               <w:t xml:space="preserve">Figure </w:t>
                             </w:r>
-                            <w:r>
-                              <w:fldChar w:fldCharType="begin"/>
-                            </w:r>
-                            <w:r>
-                              <w:instrText xml:space="preserve"> SEQ Figure \* ARABIC </w:instrText>
-                            </w:r>
-                            <w:r>
-                              <w:fldChar w:fldCharType="separate"/>
-                            </w:r>
-                            <w:r>
-                              <w:rPr>
-                                <w:noProof/>
-                              </w:rPr>
-                              <w:t>3</w:t>
-                            </w:r>
-                            <w:r>
-                              <w:fldChar w:fldCharType="end"/>
-                            </w:r>
+                            <w:fldSimple w:instr=" SEQ Figure \* ARABIC ">
+                              <w:r>
+                                <w:rPr>
+                                  <w:noProof/>
+                                </w:rPr>
+                                <w:t>3</w:t>
+                              </w:r>
+                            </w:fldSimple>
                             <w:r>
                               <w:t xml:space="preserve"> </w:t>
                             </w:r>
                             <w:r>
                               <w:t>Login Page</w:t>
                             </w:r>
-                            <w:bookmarkEnd w:id="22"/>
+                            <w:bookmarkEnd w:id="21"/>
                           </w:p>
                         </w:txbxContent>
                       </wps:txbx>
@@ -7345,35 +7062,25 @@
                                 <w:szCs w:val="32"/>
                               </w:rPr>
                             </w:pPr>
-                            <w:bookmarkStart w:id="24" w:name="_Toc152935308"/>
+                            <w:bookmarkStart w:id="22" w:name="_Toc152935308"/>
                             <w:r>
                               <w:t xml:space="preserve">Figure </w:t>
                             </w:r>
-                            <w:r>
-                              <w:fldChar w:fldCharType="begin"/>
-                            </w:r>
-                            <w:r>
-                              <w:instrText xml:space="preserve"> SEQ Figure \* ARABIC </w:instrText>
-                            </w:r>
-                            <w:r>
-                              <w:fldChar w:fldCharType="separate"/>
-                            </w:r>
-                            <w:r>
-                              <w:rPr>
-                                <w:noProof/>
-                              </w:rPr>
-                              <w:t>4</w:t>
-                            </w:r>
-                            <w:r>
-                              <w:fldChar w:fldCharType="end"/>
-                            </w:r>
+                            <w:fldSimple w:instr=" SEQ Figure \* ARABIC ">
+                              <w:r>
+                                <w:rPr>
+                                  <w:noProof/>
+                                </w:rPr>
+                                <w:t>4</w:t>
+                              </w:r>
+                            </w:fldSimple>
                             <w:r>
                               <w:t xml:space="preserve"> </w:t>
                             </w:r>
                             <w:r>
                               <w:t>Registration Page</w:t>
                             </w:r>
-                            <w:bookmarkEnd w:id="24"/>
+                            <w:bookmarkEnd w:id="22"/>
                           </w:p>
                         </w:txbxContent>
                       </wps:txbx>
@@ -7632,7 +7339,7 @@
           <w:rFonts w:cs="Times New Roman"/>
         </w:rPr>
       </w:pPr>
-      <w:bookmarkStart w:id="26" w:name="_Toc152935362"/>
+      <w:bookmarkStart w:id="23" w:name="_Toc152935362"/>
       <w:r>
         <w:rPr>
           <w:rFonts w:cs="Times New Roman"/>
@@ -7640,7 +7347,7 @@
         <w:lastRenderedPageBreak/>
         <w:t>Reference</w:t>
       </w:r>
-      <w:bookmarkEnd w:id="26"/>
+      <w:bookmarkEnd w:id="23"/>
     </w:p>
     <w:p>
       <w:pPr>
@@ -7705,25 +7412,7 @@
           <w:sz w:val="24"/>
           <w:szCs w:val="24"/>
         </w:rPr>
-        <w:t xml:space="preserve">A Survey of Mobile Apps for Booking Sports Facilities" by Zhang, Y., </w:t>
-      </w:r>
-      <w:proofErr w:type="spellStart"/>
-      <w:r>
-        <w:rPr>
-          <w:rFonts w:ascii="Times New Roman" w:eastAsia="Times New Roman" w:hAnsi="Times New Roman" w:cs="Times New Roman"/>
-          <w:sz w:val="24"/>
-          <w:szCs w:val="24"/>
-        </w:rPr>
-        <w:t>Guo</w:t>
-      </w:r>
-      <w:proofErr w:type="spellEnd"/>
-      <w:r>
-        <w:rPr>
-          <w:rFonts w:ascii="Times New Roman" w:eastAsia="Times New Roman" w:hAnsi="Times New Roman" w:cs="Times New Roman"/>
-          <w:sz w:val="24"/>
-          <w:szCs w:val="24"/>
-        </w:rPr>
-        <w:t>, Y., &amp; Chen, X. (2022). Journal of Sports Science and Medicine, 21(3), 523-532</w:t>
+        <w:t>A Survey of Mobile Apps for Booking Sports Facilities" by Zhang, Y., Guo, Y., &amp; Chen, X. (2022). Journal of Sports Science and Medicine, 21(3), 523-532</w:t>
       </w:r>
     </w:p>
     <w:p>
@@ -7842,25 +7531,7 @@
             <w:sz w:val="24"/>
             <w:szCs w:val="24"/>
           </w:rPr>
-          <w:t>https://hbr.or</w:t>
-        </w:r>
-        <w:r>
-          <w:rPr>
-            <w:rStyle w:val="Hyperlink"/>
-            <w:rFonts w:ascii="Times New Roman" w:eastAsia="Times New Roman" w:hAnsi="Times New Roman" w:cs="Times New Roman"/>
-            <w:sz w:val="24"/>
-            <w:szCs w:val="24"/>
-          </w:rPr>
-          <w:t>g</w:t>
-        </w:r>
-        <w:r>
-          <w:rPr>
-            <w:rStyle w:val="Hyperlink"/>
-            <w:rFonts w:ascii="Times New Roman" w:eastAsia="Times New Roman" w:hAnsi="Times New Roman" w:cs="Times New Roman"/>
-            <w:sz w:val="24"/>
-            <w:szCs w:val="24"/>
-          </w:rPr>
-          <w:t>/2016/05/embracing-agile</w:t>
+          <w:t>https://hbr.org/2016/05/embracing-agile</w:t>
         </w:r>
       </w:hyperlink>
     </w:p>
@@ -11062,6 +10733,7 @@
   <w:style w:type="character" w:default="1" w:styleId="DefaultParagraphFont">
     <w:name w:val="Default Paragraph Font"/>
     <w:uiPriority w:val="1"/>
+    <w:semiHidden/>
     <w:unhideWhenUsed/>
   </w:style>
   <w:style w:type="table" w:default="1" w:styleId="TableNormal">
@@ -11519,7 +11191,7 @@
 </file>
 
 <file path=customXml/itemProps1.xml><?xml version="1.0" encoding="utf-8"?>
-<ds:datastoreItem xmlns:ds="http://schemas.openxmlformats.org/officeDocument/2006/customXml" ds:itemID="{553F3920-7A51-4FE6-A34F-0911C4415B02}">
+<ds:datastoreItem xmlns:ds="http://schemas.openxmlformats.org/officeDocument/2006/customXml" ds:itemID="{1F9C47EF-DB5E-4841-AA03-1C603BAB3B5D}">
   <ds:schemaRefs>
     <ds:schemaRef ds:uri="http://schemas.openxmlformats.org/officeDocument/2006/bibliography"/>
   </ds:schemaRefs>

</xml_diff>